<commit_message>
Prep 1: •Cloud Computing Overview
</commit_message>
<xml_diff>
--- a/Prep 1_Cloud Services Overview.docx
+++ b/Prep 1_Cloud Services Overview.docx
@@ -19,26 +19,6 @@
           <w:sz w:val="28"/>
           <w:szCs w:val="28"/>
         </w:rPr>
-        <w:t>give all important points in this video</w:t>
-      </w:r>
-    </w:p>
-    <w:p>
-      <w:pPr>
-        <w:jc w:val="both"/>
-        <w:rPr>
-          <w:b/>
-          <w:bCs/>
-          <w:sz w:val="28"/>
-          <w:szCs w:val="28"/>
-        </w:rPr>
-      </w:pPr>
-      <w:r>
-        <w:rPr>
-          <w:b/>
-          <w:bCs/>
-          <w:sz w:val="28"/>
-          <w:szCs w:val="28"/>
-        </w:rPr>
         <w:t>AWS Solutions Architect - Associate</w:t>
       </w:r>
     </w:p>
@@ -422,23 +402,23 @@
         <w:jc w:val="both"/>
       </w:pPr>
       <w:r>
+        <w:t>Importance of maintaining security requirements when moving to the cloud.</w:t>
+      </w:r>
+    </w:p>
+    <w:p>
+      <w:pPr>
+        <w:numPr>
+          <w:ilvl w:val="0"/>
+          <w:numId w:val="10"/>
+        </w:numPr>
+        <w:jc w:val="both"/>
+      </w:pPr>
+      <w:r>
+        <w:rPr>
+          <w:b/>
+          <w:bCs/>
+        </w:rPr>
         <w:lastRenderedPageBreak/>
-        <w:t>Importance of maintaining security requirements when moving to the cloud.</w:t>
-      </w:r>
-    </w:p>
-    <w:p>
-      <w:pPr>
-        <w:numPr>
-          <w:ilvl w:val="0"/>
-          <w:numId w:val="10"/>
-        </w:numPr>
-        <w:jc w:val="both"/>
-      </w:pPr>
-      <w:r>
-        <w:rPr>
-          <w:b/>
-          <w:bCs/>
-        </w:rPr>
         <w:t>Regions and Availability</w:t>
       </w:r>
       <w:r>
@@ -953,7 +933,15 @@
         <w:jc w:val="both"/>
       </w:pPr>
       <w:r>
-        <w:t>2007: SimpleDB for database access.</w:t>
+        <w:t xml:space="preserve">2007: </w:t>
+      </w:r>
+      <w:proofErr w:type="spellStart"/>
+      <w:r>
+        <w:t>SimpleDB</w:t>
+      </w:r>
+      <w:proofErr w:type="spellEnd"/>
+      <w:r>
+        <w:t xml:space="preserve"> for database access.</w:t>
       </w:r>
     </w:p>
     <w:p>
@@ -1001,7 +989,15 @@
         <w:jc w:val="both"/>
       </w:pPr>
       <w:r>
-        <w:t>2011: ElastiCache and CloudFormation.</w:t>
+        <w:t xml:space="preserve">2011: </w:t>
+      </w:r>
+      <w:proofErr w:type="spellStart"/>
+      <w:r>
+        <w:t>ElastiCache</w:t>
+      </w:r>
+      <w:proofErr w:type="spellEnd"/>
+      <w:r>
+        <w:t xml:space="preserve"> and CloudFormation.</w:t>
       </w:r>
     </w:p>
     <w:p>
@@ -1025,7 +1021,23 @@
         <w:jc w:val="both"/>
       </w:pPr>
       <w:r>
-        <w:t>2013: OpsWorks, Kinesis, CloudHSM, AWS certification program, and 280 new features.</w:t>
+        <w:t xml:space="preserve">2013: </w:t>
+      </w:r>
+      <w:proofErr w:type="spellStart"/>
+      <w:r>
+        <w:t>OpsWorks</w:t>
+      </w:r>
+      <w:proofErr w:type="spellEnd"/>
+      <w:r>
+        <w:t xml:space="preserve">, Kinesis, </w:t>
+      </w:r>
+      <w:proofErr w:type="spellStart"/>
+      <w:r>
+        <w:t>CloudHSM</w:t>
+      </w:r>
+      <w:proofErr w:type="spellEnd"/>
+      <w:r>
+        <w:t>, AWS certification program, and 280 new features.</w:t>
       </w:r>
     </w:p>
     <w:p>
@@ -1049,7 +1061,15 @@
         <w:jc w:val="both"/>
       </w:pPr>
       <w:r>
-        <w:t>2015: CloudTrail, Data Pipeline, Web Application Firewall, QuickSight, and 722 new features.</w:t>
+        <w:t xml:space="preserve">2015: CloudTrail, Data Pipeline, Web Application Firewall, </w:t>
+      </w:r>
+      <w:proofErr w:type="spellStart"/>
+      <w:r>
+        <w:t>QuickSight</w:t>
+      </w:r>
+      <w:proofErr w:type="spellEnd"/>
+      <w:r>
+        <w:t>, and 722 new features.</w:t>
       </w:r>
     </w:p>
     <w:p>
@@ -1190,7 +1210,6 @@
           <w:b/>
           <w:bCs/>
         </w:rPr>
-        <w:lastRenderedPageBreak/>
         <w:t>Storage</w:t>
       </w:r>
       <w:r>
@@ -1210,6 +1229,7 @@
           <w:b/>
           <w:bCs/>
         </w:rPr>
+        <w:lastRenderedPageBreak/>
         <w:t>Databases</w:t>
       </w:r>
       <w:r>
@@ -1598,6 +1618,7 @@
         </w:numPr>
         <w:jc w:val="both"/>
       </w:pPr>
+      <w:proofErr w:type="spellStart"/>
       <w:r>
         <w:rPr>
           <w:b/>
@@ -1605,6 +1626,7 @@
         </w:rPr>
         <w:t>ElastiCache</w:t>
       </w:r>
+      <w:proofErr w:type="spellEnd"/>
       <w:r>
         <w:t>: In-memory caching for faster data retrieval.</w:t>
       </w:r>
@@ -1698,7 +1720,6 @@
           <w:b/>
           <w:bCs/>
         </w:rPr>
-        <w:lastRenderedPageBreak/>
         <w:t>Network and Content Delivery</w:t>
       </w:r>
       <w:r>
@@ -1737,6 +1758,7 @@
           <w:b/>
           <w:bCs/>
         </w:rPr>
+        <w:lastRenderedPageBreak/>
         <w:t>CloudFront</w:t>
       </w:r>
       <w:r>
@@ -1778,7 +1800,15 @@
         <w:t>Direct Connect</w:t>
       </w:r>
       <w:r>
-        <w:t>: VPN connection between data center and AWS.</w:t>
+        <w:t xml:space="preserve">: VPN connection between data </w:t>
+      </w:r>
+      <w:proofErr w:type="spellStart"/>
+      <w:r>
+        <w:t>center</w:t>
+      </w:r>
+      <w:proofErr w:type="spellEnd"/>
+      <w:r>
+        <w:t xml:space="preserve"> and AWS.</w:t>
       </w:r>
     </w:p>
     <w:p>
@@ -1908,7 +1938,15 @@
         <w:jc w:val="both"/>
       </w:pPr>
       <w:r>
-        <w:t>Other important services: Cognito, Inspector, AWS Organizations, CloudHSM, Directory Service, WAF, and Shield.</w:t>
+        <w:t xml:space="preserve">Other important services: Cognito, Inspector, AWS Organizations, </w:t>
+      </w:r>
+      <w:proofErr w:type="spellStart"/>
+      <w:r>
+        <w:t>CloudHSM</w:t>
+      </w:r>
+      <w:proofErr w:type="spellEnd"/>
+      <w:r>
+        <w:t>, Directory Service, WAF, and Shield.</w:t>
       </w:r>
     </w:p>
     <w:p>
@@ -2061,7 +2099,15 @@
         <w:t>Desktop and App Streaming</w:t>
       </w:r>
       <w:r>
-        <w:t>: Includes Workspaces and AppStream, not heavily covered in the exam.</w:t>
+        <w:t xml:space="preserve">: Includes Workspaces and </w:t>
+      </w:r>
+      <w:proofErr w:type="spellStart"/>
+      <w:r>
+        <w:t>AppStream</w:t>
+      </w:r>
+      <w:proofErr w:type="spellEnd"/>
+      <w:r>
+        <w:t>, not heavily covered in the exam.</w:t>
       </w:r>
     </w:p>
     <w:p>
@@ -2080,7 +2126,15 @@
         <w:t>IoT (Internet of Things)</w:t>
       </w:r>
       <w:r>
-        <w:t>: Not a major exam focus but good to know.</w:t>
+        <w:t xml:space="preserve">: Not a major exam </w:t>
+      </w:r>
+      <w:proofErr w:type="gramStart"/>
+      <w:r>
+        <w:t>focus</w:t>
+      </w:r>
+      <w:proofErr w:type="gramEnd"/>
+      <w:r>
+        <w:t xml:space="preserve"> but good to know.</w:t>
       </w:r>
     </w:p>
     <w:p>
@@ -2185,8 +2239,48 @@
           <w:b/>
           <w:bCs/>
         </w:rPr>
+        <w:t>Batch</w:t>
+      </w:r>
+    </w:p>
+    <w:p>
+      <w:pPr>
+        <w:numPr>
+          <w:ilvl w:val="0"/>
+          <w:numId w:val="77"/>
+        </w:numPr>
+        <w:jc w:val="both"/>
+        <w:rPr>
+          <w:b/>
+          <w:bCs/>
+        </w:rPr>
+      </w:pPr>
+      <w:r>
+        <w:rPr>
+          <w:b/>
+          <w:bCs/>
+        </w:rPr>
+        <w:t>Serverless application repository</w:t>
+      </w:r>
+    </w:p>
+    <w:p>
+      <w:pPr>
+        <w:numPr>
+          <w:ilvl w:val="0"/>
+          <w:numId w:val="77"/>
+        </w:numPr>
+        <w:jc w:val="both"/>
+        <w:rPr>
+          <w:b/>
+          <w:bCs/>
+        </w:rPr>
+      </w:pPr>
+      <w:r>
+        <w:rPr>
+          <w:b/>
+          <w:bCs/>
+        </w:rPr>
         <w:lastRenderedPageBreak/>
-        <w:t>Batch</w:t>
+        <w:t>AWS Outposts</w:t>
       </w:r>
     </w:p>
     <w:p>
@@ -2206,7 +2300,7 @@
           <w:b/>
           <w:bCs/>
         </w:rPr>
-        <w:t>Serverless application repository</w:t>
+        <w:t>EC2 Image Builder</w:t>
       </w:r>
     </w:p>
     <w:p>
@@ -2226,46 +2320,6 @@
           <w:b/>
           <w:bCs/>
         </w:rPr>
-        <w:t>AWS Outposts</w:t>
-      </w:r>
-    </w:p>
-    <w:p>
-      <w:pPr>
-        <w:numPr>
-          <w:ilvl w:val="0"/>
-          <w:numId w:val="77"/>
-        </w:numPr>
-        <w:jc w:val="both"/>
-        <w:rPr>
-          <w:b/>
-          <w:bCs/>
-        </w:rPr>
-      </w:pPr>
-      <w:r>
-        <w:rPr>
-          <w:b/>
-          <w:bCs/>
-        </w:rPr>
-        <w:t>EC2 Image Builder</w:t>
-      </w:r>
-    </w:p>
-    <w:p>
-      <w:pPr>
-        <w:numPr>
-          <w:ilvl w:val="0"/>
-          <w:numId w:val="77"/>
-        </w:numPr>
-        <w:jc w:val="both"/>
-        <w:rPr>
-          <w:b/>
-          <w:bCs/>
-        </w:rPr>
-      </w:pPr>
-      <w:r>
-        <w:rPr>
-          <w:b/>
-          <w:bCs/>
-        </w:rPr>
         <w:t>AWS App Runner</w:t>
       </w:r>
     </w:p>
@@ -2413,6 +2467,7 @@
           <w:bCs/>
         </w:rPr>
       </w:pPr>
+      <w:proofErr w:type="spellStart"/>
       <w:r>
         <w:rPr>
           <w:b/>
@@ -2420,6 +2475,7 @@
         </w:rPr>
         <w:t>DocumentDB</w:t>
       </w:r>
+      <w:proofErr w:type="spellEnd"/>
     </w:p>
     <w:p>
       <w:pPr>
@@ -2433,6 +2489,7 @@
           <w:bCs/>
         </w:rPr>
       </w:pPr>
+      <w:proofErr w:type="spellStart"/>
       <w:r>
         <w:rPr>
           <w:b/>
@@ -2440,6 +2497,7 @@
         </w:rPr>
         <w:t>Keyspaces</w:t>
       </w:r>
+      <w:proofErr w:type="spellEnd"/>
     </w:p>
     <w:p>
       <w:pPr>
@@ -2473,12 +2531,21 @@
           <w:bCs/>
         </w:rPr>
       </w:pPr>
-      <w:r>
-        <w:rPr>
-          <w:b/>
-          <w:bCs/>
-        </w:rPr>
-        <w:t>MemoryDB for Redis</w:t>
+      <w:proofErr w:type="spellStart"/>
+      <w:r>
+        <w:rPr>
+          <w:b/>
+          <w:bCs/>
+        </w:rPr>
+        <w:t>MemoryDB</w:t>
+      </w:r>
+      <w:proofErr w:type="spellEnd"/>
+      <w:r>
+        <w:rPr>
+          <w:b/>
+          <w:bCs/>
+        </w:rPr>
+        <w:t xml:space="preserve"> for Redis</w:t>
       </w:r>
     </w:p>
     <w:p>
@@ -2681,6 +2748,7 @@
           <w:bCs/>
         </w:rPr>
       </w:pPr>
+      <w:proofErr w:type="spellStart"/>
       <w:r>
         <w:rPr>
           <w:b/>
@@ -2688,6 +2756,7 @@
         </w:rPr>
         <w:t>CodeArtifact</w:t>
       </w:r>
+      <w:proofErr w:type="spellEnd"/>
     </w:p>
     <w:p>
       <w:pPr>
@@ -2701,6 +2770,7 @@
           <w:bCs/>
         </w:rPr>
       </w:pPr>
+      <w:proofErr w:type="spellStart"/>
       <w:r>
         <w:rPr>
           <w:b/>
@@ -2708,6 +2778,7 @@
         </w:rPr>
         <w:t>CloudShell</w:t>
       </w:r>
+      <w:proofErr w:type="spellEnd"/>
     </w:p>
     <w:p>
       <w:pPr>
@@ -2762,8 +2833,17 @@
           <w:b/>
           <w:bCs/>
         </w:rPr>
-        <w:t>AWS AppConfig</w:t>
-      </w:r>
+        <w:t xml:space="preserve">AWS </w:t>
+      </w:r>
+      <w:proofErr w:type="spellStart"/>
+      <w:r>
+        <w:rPr>
+          <w:b/>
+          <w:bCs/>
+        </w:rPr>
+        <w:t>AppConfig</w:t>
+      </w:r>
+      <w:proofErr w:type="spellEnd"/>
     </w:p>
     <w:p>
       <w:pPr>
@@ -2782,8 +2862,48 @@
           <w:b/>
           <w:bCs/>
         </w:rPr>
+        <w:t>Control Tower</w:t>
+      </w:r>
+    </w:p>
+    <w:p>
+      <w:pPr>
+        <w:numPr>
+          <w:ilvl w:val="0"/>
+          <w:numId w:val="83"/>
+        </w:numPr>
+        <w:jc w:val="both"/>
+        <w:rPr>
+          <w:b/>
+          <w:bCs/>
+        </w:rPr>
+      </w:pPr>
+      <w:r>
+        <w:rPr>
+          <w:b/>
+          <w:bCs/>
+        </w:rPr>
+        <w:t>AWS License Manager</w:t>
+      </w:r>
+    </w:p>
+    <w:p>
+      <w:pPr>
+        <w:numPr>
+          <w:ilvl w:val="0"/>
+          <w:numId w:val="83"/>
+        </w:numPr>
+        <w:jc w:val="both"/>
+        <w:rPr>
+          <w:b/>
+          <w:bCs/>
+        </w:rPr>
+      </w:pPr>
+      <w:r>
+        <w:rPr>
+          <w:b/>
+          <w:bCs/>
+        </w:rPr>
         <w:lastRenderedPageBreak/>
-        <w:t>Control Tower</w:t>
+        <w:t>AWS Well Architected tool</w:t>
       </w:r>
     </w:p>
     <w:p>
@@ -2803,7 +2923,7 @@
           <w:b/>
           <w:bCs/>
         </w:rPr>
-        <w:t>AWS License Manager</w:t>
+        <w:t>AWS Health Dashboard</w:t>
       </w:r>
     </w:p>
     <w:p>
@@ -2823,7 +2943,7 @@
           <w:b/>
           <w:bCs/>
         </w:rPr>
-        <w:t>AWS Well Architected tool</w:t>
+        <w:t>AWS Chatbot</w:t>
       </w:r>
     </w:p>
     <w:p>
@@ -2843,7 +2963,7 @@
           <w:b/>
           <w:bCs/>
         </w:rPr>
-        <w:t>AWS Health Dashboard</w:t>
+        <w:t>Launch Wizard</w:t>
       </w:r>
     </w:p>
     <w:p>
@@ -2863,7 +2983,7 @@
           <w:b/>
           <w:bCs/>
         </w:rPr>
-        <w:t>AWS Chatbot</w:t>
+        <w:t>AWS Compute Optimizer</w:t>
       </w:r>
     </w:p>
     <w:p>
@@ -2883,7 +3003,7 @@
           <w:b/>
           <w:bCs/>
         </w:rPr>
-        <w:t>Launch Wizard</w:t>
+        <w:t>Resource Group and Tag Editor</w:t>
       </w:r>
     </w:p>
     <w:p>
@@ -2903,7 +3023,7 @@
           <w:b/>
           <w:bCs/>
         </w:rPr>
-        <w:t>AWS Compute Optimizer</w:t>
+        <w:t>Amazon Grafana and Prometheus</w:t>
       </w:r>
     </w:p>
     <w:p>
@@ -2923,7 +3043,7 @@
           <w:b/>
           <w:bCs/>
         </w:rPr>
-        <w:t>Resource Group and Tag Editor</w:t>
+        <w:t>AWS Proton</w:t>
       </w:r>
     </w:p>
     <w:p>
@@ -2943,7 +3063,7 @@
           <w:b/>
           <w:bCs/>
         </w:rPr>
-        <w:t>Amazon Grafana and Prometheus</w:t>
+        <w:t>AWS Resilience Hub</w:t>
       </w:r>
     </w:p>
     <w:p>
@@ -2963,46 +3083,6 @@
           <w:b/>
           <w:bCs/>
         </w:rPr>
-        <w:t>AWS Proton</w:t>
-      </w:r>
-    </w:p>
-    <w:p>
-      <w:pPr>
-        <w:numPr>
-          <w:ilvl w:val="0"/>
-          <w:numId w:val="83"/>
-        </w:numPr>
-        <w:jc w:val="both"/>
-        <w:rPr>
-          <w:b/>
-          <w:bCs/>
-        </w:rPr>
-      </w:pPr>
-      <w:r>
-        <w:rPr>
-          <w:b/>
-          <w:bCs/>
-        </w:rPr>
-        <w:t>AWS Resilience Hub</w:t>
-      </w:r>
-    </w:p>
-    <w:p>
-      <w:pPr>
-        <w:numPr>
-          <w:ilvl w:val="0"/>
-          <w:numId w:val="83"/>
-        </w:numPr>
-        <w:jc w:val="both"/>
-        <w:rPr>
-          <w:b/>
-          <w:bCs/>
-        </w:rPr>
-      </w:pPr>
-      <w:r>
-        <w:rPr>
-          <w:b/>
-          <w:bCs/>
-        </w:rPr>
         <w:t>Incident Manager</w:t>
       </w:r>
     </w:p>
@@ -3034,6 +3114,7 @@
           <w:bCs/>
         </w:rPr>
       </w:pPr>
+      <w:proofErr w:type="spellStart"/>
       <w:r>
         <w:rPr>
           <w:b/>
@@ -3041,6 +3122,7 @@
         </w:rPr>
         <w:t>MediaConnect</w:t>
       </w:r>
+      <w:proofErr w:type="spellEnd"/>
     </w:p>
     <w:p>
       <w:pPr>
@@ -3211,8 +3293,17 @@
           <w:b/>
           <w:bCs/>
         </w:rPr>
-        <w:t>IAM Identity Center</w:t>
-      </w:r>
+        <w:t xml:space="preserve">IAM Identity </w:t>
+      </w:r>
+      <w:proofErr w:type="spellStart"/>
+      <w:r>
+        <w:rPr>
+          <w:b/>
+          <w:bCs/>
+        </w:rPr>
+        <w:t>Center</w:t>
+      </w:r>
+      <w:proofErr w:type="spellEnd"/>
     </w:p>
     <w:p>
       <w:pPr>
@@ -3550,7 +3641,23 @@
         <w:t>Regions</w:t>
       </w:r>
       <w:r>
-        <w:t>: Geographic areas with AWS data centers. Each region contains multiple data centers.</w:t>
+        <w:t xml:space="preserve">: Geographic areas with AWS data </w:t>
+      </w:r>
+      <w:proofErr w:type="spellStart"/>
+      <w:r>
+        <w:t>centers</w:t>
+      </w:r>
+      <w:proofErr w:type="spellEnd"/>
+      <w:r>
+        <w:t xml:space="preserve">. Each region contains multiple data </w:t>
+      </w:r>
+      <w:proofErr w:type="spellStart"/>
+      <w:r>
+        <w:t>centers</w:t>
+      </w:r>
+      <w:proofErr w:type="spellEnd"/>
+      <w:r>
+        <w:t>.</w:t>
       </w:r>
     </w:p>
     <w:p>
@@ -3569,7 +3676,15 @@
         <w:t>Availability Zones</w:t>
       </w:r>
       <w:r>
-        <w:t>: One to six data centers within a region, designed for redundancy and high availability.</w:t>
+        <w:t xml:space="preserve">: One to six data </w:t>
+      </w:r>
+      <w:proofErr w:type="spellStart"/>
+      <w:r>
+        <w:t>centers</w:t>
+      </w:r>
+      <w:proofErr w:type="spellEnd"/>
+      <w:r>
+        <w:t xml:space="preserve"> within a region, designed for redundancy and high availability.</w:t>
       </w:r>
     </w:p>
     <w:p>
@@ -3585,8 +3700,17 @@
           <w:b/>
           <w:bCs/>
         </w:rPr>
-        <w:t>Data Centers</w:t>
-      </w:r>
+        <w:t xml:space="preserve">Data </w:t>
+      </w:r>
+      <w:proofErr w:type="spellStart"/>
+      <w:r>
+        <w:rPr>
+          <w:b/>
+          <w:bCs/>
+        </w:rPr>
+        <w:t>Centers</w:t>
+      </w:r>
+      <w:proofErr w:type="spellEnd"/>
       <w:r>
         <w:t>: Physical locations within Availability Zones, not disclosed for security reasons.</w:t>
       </w:r>

</xml_diff>